<commit_message>
Aggiornamento 2.0 file 23-09-2021
</commit_message>
<xml_diff>
--- a/3_Documentazione (word e pdf)/Documentazione progetto - Samuele Abba.docx
+++ b/3_Documentazione (word e pdf)/Documentazione progetto - Samuele Abba.docx
@@ -3781,34 +3781,13 @@
         <w:ind w:left="-5" w:right="-8"/>
       </w:pPr>
       <w:r>
-        <w:t>Dopo</w:t>
-      </w:r>
-      <w:r>
-        <w:t xml:space="preserve"> come </w:t>
-      </w:r>
-      <w:r>
-        <w:t>quinto</w:t>
-      </w:r>
-      <w:r>
-        <w:t xml:space="preserve"> requisito ho messo la verifica </w:t>
+        <w:t xml:space="preserve">Dopo come quinto requisito ho messo la verifica </w:t>
       </w:r>
       <w:r>
         <w:t>del sito web</w:t>
       </w:r>
       <w:r>
-        <w:t xml:space="preserve"> per i </w:t>
-      </w:r>
-      <w:r>
-        <w:t>datori di lavoro</w:t>
-      </w:r>
-      <w:r>
-        <w:t xml:space="preserve"> nell’ </w:t>
-      </w:r>
-      <w:r>
-        <w:t>aggiungere, togliere o modificare le</w:t>
-      </w:r>
-      <w:r>
-        <w:t xml:space="preserve"> offerte di lavoro.</w:t>
+        <w:t xml:space="preserve"> per i datori di lavoro nell’ aggiungere, togliere o modificare le offerte di lavoro.</w:t>
       </w:r>
     </w:p>
     <w:p>
@@ -3929,8 +3908,6 @@
       <w:r>
         <w:t>.</w:t>
       </w:r>
-      <w:bookmarkStart w:id="6" w:name="_GoBack"/>
-      <w:bookmarkEnd w:id="6"/>
     </w:p>
     <w:p>
       <w:pPr>
@@ -3944,12 +3921,12 @@
       <w:pPr>
         <w:pStyle w:val="Titolo2"/>
       </w:pPr>
-      <w:bookmarkStart w:id="7" w:name="_Toc83304364"/>
+      <w:bookmarkStart w:id="6" w:name="_Toc83304364"/>
       <w:r>
         <w:lastRenderedPageBreak/>
         <w:t>Requisiti</w:t>
       </w:r>
-      <w:bookmarkEnd w:id="7"/>
+      <w:bookmarkEnd w:id="6"/>
     </w:p>
     <w:tbl>
       <w:tblPr>
@@ -4635,7 +4612,21 @@
               <w:rPr>
                 <w:sz w:val="16"/>
               </w:rPr>
-              <w:t>erifica del funzionamento di: form di registrazione</w:t>
+              <w:t xml:space="preserve">erifica del funzionamento di: </w:t>
+            </w:r>
+            <w:proofErr w:type="spellStart"/>
+            <w:r>
+              <w:rPr>
+                <w:sz w:val="16"/>
+              </w:rPr>
+              <w:t>form</w:t>
+            </w:r>
+            <w:proofErr w:type="spellEnd"/>
+            <w:r>
+              <w:rPr>
+                <w:sz w:val="16"/>
+              </w:rPr>
+              <w:t xml:space="preserve"> di registrazione</w:t>
             </w:r>
             <w:r>
               <w:rPr>
@@ -5126,6 +5117,18 @@
               </w:rPr>
               <w:t>.</w:t>
             </w:r>
+            <w:r>
+              <w:rPr>
+                <w:sz w:val="16"/>
+              </w:rPr>
+              <w:t xml:space="preserve"> </w:t>
+            </w:r>
+            <w:r>
+              <w:rPr>
+                <w:sz w:val="16"/>
+              </w:rPr>
+              <w:t>(se si è clienti)</w:t>
+            </w:r>
           </w:p>
         </w:tc>
       </w:tr>
@@ -5194,6 +5197,20 @@
               </w:rPr>
               <w:t>.</w:t>
             </w:r>
+            <w:r>
+              <w:rPr>
+                <w:sz w:val="16"/>
+              </w:rPr>
+              <w:t xml:space="preserve"> </w:t>
+            </w:r>
+            <w:r>
+              <w:rPr>
+                <w:sz w:val="16"/>
+              </w:rPr>
+              <w:t>(se si è datori di lavoro)</w:t>
+            </w:r>
+            <w:bookmarkStart w:id="7" w:name="_GoBack"/>
+            <w:bookmarkEnd w:id="7"/>
           </w:p>
         </w:tc>
       </w:tr>
@@ -10021,14 +10038,27 @@
     <w:r>
       <w:tab/>
     </w:r>
-    <w:fldSimple w:instr=" FILENAME ">
-      <w:r>
-        <w:rPr>
-          <w:noProof/>
-        </w:rPr>
-        <w:t>Documentazione progetto - Samuele Abba.docx</w:t>
-      </w:r>
-    </w:fldSimple>
+    <w:r>
+      <w:fldChar w:fldCharType="begin"/>
+    </w:r>
+    <w:r>
+      <w:instrText xml:space="preserve"> FILENAME </w:instrText>
+    </w:r>
+    <w:r>
+      <w:fldChar w:fldCharType="separate"/>
+    </w:r>
+    <w:r>
+      <w:rPr>
+        <w:noProof/>
+      </w:rPr>
+      <w:t>Documentazione progetto - Samuele Abba.docx</w:t>
+    </w:r>
+    <w:r>
+      <w:rPr>
+        <w:noProof/>
+      </w:rPr>
+      <w:fldChar w:fldCharType="end"/>
+    </w:r>
     <w:r>
       <w:tab/>
       <w:t xml:space="preserve">Versione: 11.01.2021 </w:t>
@@ -14631,7 +14661,7 @@
 </file>
 
 <file path=customXml/itemProps1.xml><?xml version="1.0" encoding="utf-8"?>
-<ds:datastoreItem xmlns:ds="http://schemas.openxmlformats.org/officeDocument/2006/customXml" ds:itemID="{A39E3A24-1B8D-4EE9-9FC2-A28AC827F7B3}">
+<ds:datastoreItem xmlns:ds="http://schemas.openxmlformats.org/officeDocument/2006/customXml" ds:itemID="{2C66AB19-AFD0-496D-A139-F7E3DAA75DAD}">
   <ds:schemaRefs>
     <ds:schemaRef ds:uri="http://schemas.openxmlformats.org/officeDocument/2006/bibliography"/>
   </ds:schemaRefs>

</xml_diff>